<commit_message>
fix responsive and sort order for list pages
</commit_message>
<xml_diff>
--- a/An Unfortunate Assignment.docx
+++ b/An Unfortunate Assignment.docx
@@ -514,34 +514,26 @@
       <w:bookmarkEnd w:id="0"/>
       <w:r>
         <w:rPr/>
-        <w:t xml:space="preserve"> </w:t>
-      </w:r>
-      <w:r>
-        <w:rPr/>
-        <w:t xml:space="preserve">Before heading back to the office to find out how Mr. Brookes was coming along with the companies books, I made a trip to the sanitarium to interview Agatha. </w:t>
-      </w:r>
-    </w:p>
-    <w:p>
-      <w:pPr>
-        <w:pStyle w:val="Normal"/>
-        <w:rPr/>
-      </w:pPr>
-      <w:r>
-        <w:rPr/>
-      </w:r>
-    </w:p>
-    <w:p>
-      <w:pPr>
-        <w:pStyle w:val="Normal"/>
-        <w:rPr/>
-      </w:pPr>
-      <w:r>
-        <w:rPr/>
-        <w:t xml:space="preserve">Agatha McGinnly was now thirty years old, having lived twenty five years in the institution. I met with Agatha in her room escorted by an orderly who remained in the room while we spoke, for my safety, </w:t>
-      </w:r>
-      <w:r>
-        <w:rPr/>
-        <w:t xml:space="preserve">the attending doctor insisted. Agatha was drawing at a desk when I entered the room. I called to her quietly at first and more loudly when she did not respond. I moved over to get a closer look at what she was drawing and was taken back by what I saw. The drawing depicted a black spiral design which at first seemed like the mad scrawling of a lunatic but upon closer scrutiny I was able to see smaller patterns in the spiral lines which made up the whole design. I could see that she had been completely focused on the drawing and didn’t notice me until I got closer to inspect the drawing. She looked up from her work and I asked her what it was she was drawing. </w:t>
+        <w:t xml:space="preserve"> Before heading back to the office to find out how Mr. Brookes was coming along with the companies books, I made a trip to the sanitarium to interview Agatha. </w:t>
+      </w:r>
+    </w:p>
+    <w:p>
+      <w:pPr>
+        <w:pStyle w:val="Normal"/>
+        <w:rPr/>
+      </w:pPr>
+      <w:r>
+        <w:rPr/>
+      </w:r>
+    </w:p>
+    <w:p>
+      <w:pPr>
+        <w:pStyle w:val="Normal"/>
+        <w:rPr/>
+      </w:pPr>
+      <w:r>
+        <w:rPr/>
+        <w:t xml:space="preserve">Agatha McGinnly was now thirty years old, having lived twenty five years in the institution. I met with Agatha in her room escorted by an orderly who remained in the room while we spoke, for my safety, the attending doctor insisted. Agatha was drawing at a desk when I entered the room. I called to her quietly at first and more loudly when she did not respond. I moved over to get a closer look at what she was drawing and was taken back by what I saw. The drawing depicted a black spiral design which at first seemed like the mad scrawling of a lunatic but upon closer scrutiny I was able to see smaller patterns in the spiral lines which made up the whole design. I could see that she had been completely focused on the drawing and didn’t notice me until I got closer to inspect the drawing. She looked up from her work and I asked her what it was she was drawing. </w:t>
       </w:r>
     </w:p>
     <w:p>
@@ -719,19 +711,7 @@
       </w:pPr>
       <w:r>
         <w:rPr/>
-        <w:t xml:space="preserve">don’t think it can be fixed, I know, it will devour the world, it won’t stop.” as she spoke the last words, I could see a change in her eyes, as if some force not her own had taken residence there. In an instant   </w:t>
-      </w:r>
-      <w:r>
-        <w:rPr/>
-        <w:t xml:space="preserve">she </w:t>
-      </w:r>
-      <w:r>
-        <w:rPr/>
-        <w:t xml:space="preserve">lunged at me, swinging </w:t>
-      </w:r>
-      <w:r>
-        <w:rPr/>
-        <w:t>the pencil toward my neck, the orderly stepped  in immediately and restrained her, I took one last look and saw rage and hatred in her eyes. She looked as a woman possessed, and as I stumbled fearfully from the room I could hear her scream, “You’ll be the next, it will call to you, don’t let it out.”</w:t>
+        <w:t>don’t think it can be fixed, I know, it will devour the world, it won’t stop.” as she spoke the last words, I could see a change in her eyes, as if some force not her own had taken residence there. In an instant   she lunged at me, swinging the pencil toward my neck, the orderly stepped  in immediately and restrained her, I took one last look and saw rage and hatred in her eyes. She looked as a woman possessed, and as I stumbled fearfully from the room I could hear her scream, “You’ll be the next, it will call to you, don’t let it out.”</w:t>
       </w:r>
     </w:p>
     <w:p>
@@ -770,6 +750,89 @@
       <w:r>
         <w:rPr/>
         <w:t xml:space="preserve">When I returned to my cramped seventh floor corner office on Washington St. Mr. Brookes was still there finishing up for the night. The disorganized pile of boxes containing the companies books was smaller than before and a new pile of orderly boxes had appeared on the other side of the room. It seemed as though Mr. Brookes had made it through a fourth of so of the boxes and files which made up the entirety of the companies financial history. I asked about the progress and was relieved to hear that nothing odd or inappropriate had, as yet, been discovered. Mr. Brookes informed me that he has been through much of the early years of the company and was just beginning the era  when Colton McGinnly took over as its head. I bid the stoic accountant farewell and set an early start for the next day. I assumed I would be spending another night in the office and would welcome the early wakeup as I knew his punctuality was second to none. </w:t>
+      </w:r>
+    </w:p>
+    <w:p>
+      <w:pPr>
+        <w:pStyle w:val="Normal"/>
+        <w:rPr/>
+      </w:pPr>
+      <w:r>
+        <w:rPr/>
+      </w:r>
+    </w:p>
+    <w:p>
+      <w:pPr>
+        <w:pStyle w:val="Normal"/>
+        <w:rPr/>
+      </w:pPr>
+      <w:r>
+        <w:rPr/>
+        <w:t xml:space="preserve">After Mr. Brookes departed I had a bit of brandy to settle my nerves, making sure there was no one else in the office to see my small indiscretion. Since it was obvious that Agatha McGinnly was completely  unstable the estate would move to the Lawton family. Having tracked down the appropriate descendants of Wesley Lawton I set about calling   the Lawton’s to let them know the good news. Mr. </w:t>
+      </w:r>
+      <w:r>
+        <w:rPr/>
+        <w:t>Thomas Lawton answered the phone and I explained to him the circumstances that had  transpired to facilitate the transfer of the McGinnly estate to the Lawton family. Mr. Lawton did not know any of the history connected with the McGinnly family but he was aware of the tragic cave in the claimed the life of his great grand uncle. The Lawton’s had not maintained any connection to the other family’s involved in the odd history of the estate, and I saw no reason to convey some of the unsavory facts of the parties involved. I setup a time to meet at the property in Waltham and Mr. Lawton agreed to the meeting. He seemed excited about the inheritance and the idea of acquiring the property. He let me know that he would be procuring the services of an architect friend of the family and a contractor who he wanted to asses the cost of any construction or repairs that would need to be made.</w:t>
+      </w:r>
+    </w:p>
+    <w:p>
+      <w:pPr>
+        <w:pStyle w:val="Normal"/>
+        <w:rPr/>
+      </w:pPr>
+      <w:r>
+        <w:rPr/>
+      </w:r>
+    </w:p>
+    <w:p>
+      <w:pPr>
+        <w:pStyle w:val="Normal"/>
+        <w:rPr/>
+      </w:pPr>
+      <w:r>
+        <w:rPr/>
+        <w:t>When I ended the call I felt a sense of relief that this assignment would  soon be coming to a close. There was a strange sense of foreboding that was settling in and I wanted to be done with it as soon as possible.  It was the words of Agatha McGinnly that repeated in my mind over and over. I am not a man easily shaken, but the encounter with Agatha  mixed with the tragic and strange history of the McGinnly family set some seed of malignant malevolence in my mind regarding the estate. I sat at my desk staring at the contents of the safe deposit box which I had laid out on the desk in front of me. The key, which could not be for the doors since I had a set of keys for the property, none of which were  similar to this one in age or style. The journal which wtheas completely illegible and so could not be studied to extract its contents. I thought that I might show it to Mr. Brookes to see what he could make of it. There were some pages which had what seemed to be mathematical formulas and so being a man of numbers maybe he could glean something from its pages. Finally the strange stone which Ms. Waterford took for further study. I was hoping that she would have more information for me when we met at the house the next day.</w:t>
+      </w:r>
+    </w:p>
+    <w:p>
+      <w:pPr>
+        <w:pStyle w:val="Normal"/>
+        <w:rPr/>
+      </w:pPr>
+      <w:r>
+        <w:rPr/>
+      </w:r>
+    </w:p>
+    <w:p>
+      <w:pPr>
+        <w:pStyle w:val="Normal"/>
+        <w:rPr/>
+      </w:pPr>
+      <w:r>
+        <w:rPr/>
+        <w:t xml:space="preserve">The next morning I woke when Mrs. Lampton opened the office for the day receiving an odd look from the stalwart office assistant but she said nothing. Mr. Brookes showed up promptly as expected and got right down to work on the remaining mountain of paperwork. </w:t>
+      </w:r>
+      <w:r>
+        <w:rPr/>
+        <w:t xml:space="preserve">I showed Mr. Brookes the strange journal to which he took a cursory glance and came to the conclusion that it was some sort of cypher. I was astonished to hear this and as Phillips had refereed to the book as a key it seemed like a logical conclusion. Brookes also divulged that without the corresponding encrypted text it was essentially useless. Putting this to the back of my mind I set out for the trip to the house in an attempt to get to the location before any of the others in case there were issues getting into the home. </w:t>
+      </w:r>
+    </w:p>
+    <w:p>
+      <w:pPr>
+        <w:pStyle w:val="Normal"/>
+        <w:rPr/>
+      </w:pPr>
+      <w:r>
+        <w:rPr/>
+      </w:r>
+    </w:p>
+    <w:p>
+      <w:pPr>
+        <w:pStyle w:val="Normal"/>
+        <w:rPr/>
+      </w:pPr>
+      <w:r>
+        <w:rPr/>
       </w:r>
     </w:p>
     <w:sectPr>
@@ -791,7 +854,6 @@
     <w:rPrDefault>
       <w:rPr>
         <w:rFonts w:ascii="Cambria" w:hAnsi="Cambria" w:eastAsia="ＭＳ 明朝" w:cs="" w:asciiTheme="minorHAnsi" w:cstheme="minorBidi" w:eastAsiaTheme="minorEastAsia" w:hAnsiTheme="minorHAnsi"/>
-        <w:sz w:val="24"/>
         <w:szCs w:val="24"/>
         <w:lang w:val="en-US" w:eastAsia="en-US" w:bidi="ar-SA"/>
       </w:rPr>
@@ -949,7 +1011,7 @@
     </w:pPr>
     <w:rPr>
       <w:rFonts w:ascii="Cambria" w:hAnsi="Cambria" w:eastAsia="ＭＳ 明朝" w:cs="" w:asciiTheme="minorHAnsi" w:cstheme="minorBidi" w:eastAsiaTheme="minorEastAsia" w:hAnsiTheme="minorHAnsi"/>
-      <w:color w:val="auto"/>
+      <w:color w:val="00000A"/>
       <w:sz w:val="24"/>
       <w:szCs w:val="24"/>
       <w:lang w:val="en-US" w:eastAsia="en-US" w:bidi="ar-SA"/>

</xml_diff>